<commit_message>
add remote origin to 使用教程
</commit_message>
<xml_diff>
--- a/使用教程.docx
+++ b/使用教程.docx
@@ -225,6 +225,177 @@
       </w:r>
       <w:r>
         <w:t xml:space="preserve"> </w:t>
+      </w:r>
+    </w:p>
+    <w:p/>
+    <w:p/>
+    <w:p>
+      <w:r>
+        <w:t>变更远程仓库</w:t>
+      </w:r>
+      <w:r>
+        <w:rPr>
+          <w:rFonts w:hint="eastAsia"/>
+        </w:rPr>
+        <w:t>：</w:t>
+      </w:r>
+    </w:p>
+    <w:p>
+      <w:pPr>
+        <w:rPr>
+          <w:rFonts w:ascii="微软雅黑" w:eastAsia="微软雅黑" w:hAnsi="微软雅黑"/>
+          <w:color w:val="333333"/>
+          <w:shd w:val="clear" w:color="auto" w:fill="FFFFFF"/>
+        </w:rPr>
+      </w:pPr>
+      <w:r>
+        <w:rPr>
+          <w:rFonts w:hint="eastAsia"/>
+        </w:rPr>
+        <w:t>1</w:t>
+      </w:r>
+      <w:r>
+        <w:t>.</w:t>
+      </w:r>
+      <w:r>
+        <w:rPr>
+          <w:rFonts w:ascii="微软雅黑" w:eastAsia="微软雅黑" w:hAnsi="微软雅黑" w:hint="eastAsia"/>
+          <w:color w:val="333333"/>
+          <w:shd w:val="clear" w:color="auto" w:fill="FFFFFF"/>
+        </w:rPr>
+        <w:t xml:space="preserve"> </w:t>
+      </w:r>
+      <w:proofErr w:type="spellStart"/>
+      <w:r>
+        <w:rPr>
+          <w:rFonts w:ascii="微软雅黑" w:eastAsia="微软雅黑" w:hAnsi="微软雅黑" w:hint="eastAsia"/>
+          <w:color w:val="333333"/>
+          <w:shd w:val="clear" w:color="auto" w:fill="FFFFFF"/>
+        </w:rPr>
+        <w:t>git</w:t>
+      </w:r>
+      <w:proofErr w:type="spellEnd"/>
+      <w:r>
+        <w:rPr>
+          <w:rFonts w:ascii="微软雅黑" w:eastAsia="微软雅黑" w:hAnsi="微软雅黑" w:hint="eastAsia"/>
+          <w:color w:val="333333"/>
+          <w:shd w:val="clear" w:color="auto" w:fill="FFFFFF"/>
+        </w:rPr>
+        <w:t xml:space="preserve"> remote remove origin</w:t>
+      </w:r>
+      <w:r>
+        <w:rPr>
+          <w:rFonts w:ascii="微软雅黑" w:eastAsia="微软雅黑" w:hAnsi="微软雅黑" w:hint="eastAsia"/>
+          <w:color w:val="333333"/>
+          <w:shd w:val="clear" w:color="auto" w:fill="FFFFFF"/>
+        </w:rPr>
+        <w:t>（删除远程仓库连接）</w:t>
+      </w:r>
+    </w:p>
+    <w:p>
+      <w:pPr>
+        <w:rPr>
+          <w:rFonts w:ascii="微软雅黑" w:eastAsia="微软雅黑" w:hAnsi="微软雅黑"/>
+          <w:color w:val="333333"/>
+          <w:shd w:val="clear" w:color="auto" w:fill="FFFFFF"/>
+        </w:rPr>
+      </w:pPr>
+      <w:r>
+        <w:rPr>
+          <w:rFonts w:hint="eastAsia"/>
+        </w:rPr>
+        <w:t>2</w:t>
+      </w:r>
+      <w:r>
+        <w:t>.</w:t>
+      </w:r>
+      <w:r>
+        <w:rPr>
+          <w:rFonts w:ascii="微软雅黑" w:eastAsia="微软雅黑" w:hAnsi="微软雅黑" w:hint="eastAsia"/>
+          <w:color w:val="333333"/>
+          <w:shd w:val="clear" w:color="auto" w:fill="FFFFFF"/>
+        </w:rPr>
+        <w:t xml:space="preserve"> </w:t>
+      </w:r>
+      <w:proofErr w:type="spellStart"/>
+      <w:r>
+        <w:rPr>
+          <w:rFonts w:ascii="微软雅黑" w:eastAsia="微软雅黑" w:hAnsi="微软雅黑" w:hint="eastAsia"/>
+          <w:color w:val="333333"/>
+          <w:shd w:val="clear" w:color="auto" w:fill="FFFFFF"/>
+        </w:rPr>
+        <w:t>git</w:t>
+      </w:r>
+      <w:proofErr w:type="spellEnd"/>
+      <w:r>
+        <w:rPr>
+          <w:rFonts w:ascii="微软雅黑" w:eastAsia="微软雅黑" w:hAnsi="微软雅黑" w:hint="eastAsia"/>
+          <w:color w:val="333333"/>
+          <w:shd w:val="clear" w:color="auto" w:fill="FFFFFF"/>
+        </w:rPr>
+        <w:t xml:space="preserve"> remote add </w:t>
+      </w:r>
+      <w:proofErr w:type="spellStart"/>
+      <w:r>
+        <w:rPr>
+          <w:rFonts w:ascii="微软雅黑" w:eastAsia="微软雅黑" w:hAnsi="微软雅黑" w:hint="eastAsia"/>
+          <w:color w:val="333333"/>
+          <w:shd w:val="clear" w:color="auto" w:fill="FFFFFF"/>
+        </w:rPr>
+        <w:t>origion</w:t>
+      </w:r>
+      <w:proofErr w:type="spellEnd"/>
+      <w:r>
+        <w:rPr>
+          <w:rFonts w:ascii="微软雅黑" w:eastAsia="微软雅黑" w:hAnsi="微软雅黑" w:hint="eastAsia"/>
+          <w:color w:val="333333"/>
+          <w:shd w:val="clear" w:color="auto" w:fill="FFFFFF"/>
+        </w:rPr>
+        <w:t xml:space="preserve"> https://。。。。。</w:t>
+      </w:r>
+      <w:r>
+        <w:rPr>
+          <w:rFonts w:ascii="微软雅黑" w:eastAsia="微软雅黑" w:hAnsi="微软雅黑" w:hint="eastAsia"/>
+          <w:color w:val="333333"/>
+          <w:shd w:val="clear" w:color="auto" w:fill="FFFFFF"/>
+        </w:rPr>
+        <w:t xml:space="preserve"> （增加远程仓库连接）</w:t>
+      </w:r>
+    </w:p>
+    <w:p>
+      <w:pPr>
+        <w:rPr>
+          <w:rFonts w:hint="eastAsia"/>
+        </w:rPr>
+      </w:pPr>
+      <w:r>
+        <w:t>3.</w:t>
+      </w:r>
+      <w:r>
+        <w:rPr>
+          <w:rFonts w:ascii="微软雅黑" w:eastAsia="微软雅黑" w:hAnsi="微软雅黑" w:hint="eastAsia"/>
+          <w:color w:val="333333"/>
+          <w:shd w:val="clear" w:color="auto" w:fill="FFFFFF"/>
+        </w:rPr>
+        <w:t xml:space="preserve"> </w:t>
+      </w:r>
+      <w:proofErr w:type="spellStart"/>
+      <w:r>
+        <w:rPr>
+          <w:rFonts w:ascii="微软雅黑" w:eastAsia="微软雅黑" w:hAnsi="微软雅黑" w:hint="eastAsia"/>
+          <w:color w:val="333333"/>
+          <w:shd w:val="clear" w:color="auto" w:fill="FFFFFF"/>
+        </w:rPr>
+        <w:t>git</w:t>
+      </w:r>
+      <w:proofErr w:type="spellEnd"/>
+      <w:r>
+        <w:rPr>
+          <w:rFonts w:ascii="微软雅黑" w:eastAsia="微软雅黑" w:hAnsi="微软雅黑" w:hint="eastAsia"/>
+          <w:color w:val="333333"/>
+          <w:shd w:val="clear" w:color="auto" w:fill="FFFFFF"/>
+        </w:rPr>
+        <w:t xml:space="preserve"> rename origin origin1(把origin改成origin1)</w:t>
       </w:r>
       <w:bookmarkStart w:id="0" w:name="_GoBack"/>
       <w:bookmarkEnd w:id="0"/>
@@ -241,7 +412,7 @@
 
 <file path=word/numbering.xml><?xml version="1.0" encoding="utf-8"?>
 <w:numbering xmlns:wpc="http://schemas.microsoft.com/office/word/2010/wordprocessingCanvas" xmlns:mc="http://schemas.openxmlformats.org/markup-compatibility/2006" xmlns:o="urn:schemas-microsoft-com:office:office" xmlns:r="http://schemas.openxmlformats.org/officeDocument/2006/relationships" xmlns:m="http://schemas.openxmlformats.org/officeDocument/2006/math" xmlns:v="urn:schemas-microsoft-com:vml" xmlns:wp14="http://schemas.microsoft.com/office/word/2010/wordprocessingDrawing" xmlns:wp="http://schemas.openxmlformats.org/drawingml/2006/wordprocessingDrawing" xmlns:w10="urn:schemas-microsoft-com:office:word" xmlns:w="http://schemas.openxmlformats.org/wordprocessingml/2006/main" xmlns:w14="http://schemas.microsoft.com/office/word/2010/wordml" xmlns:w15="http://schemas.microsoft.com/office/word/2012/wordml" xmlns:wpg="http://schemas.microsoft.com/office/word/2010/wordprocessingGroup" xmlns:wpi="http://schemas.microsoft.com/office/word/2010/wordprocessingInk" xmlns:wne="http://schemas.microsoft.com/office/word/2006/wordml" xmlns:wps="http://schemas.microsoft.com/office/word/2010/wordprocessingShape" mc:Ignorable="w14 w15 wp14">
-  <w:abstractNum w:abstractNumId="0">
+  <w:abstractNum w:abstractNumId="0" w15:restartNumberingAfterBreak="0">
     <w:nsid w:val="05D55A9B"/>
     <w:multiLevelType w:val="hybridMultilevel"/>
     <w:tmpl w:val="F6EC5F38"/>
@@ -330,7 +501,7 @@
       </w:pPr>
     </w:lvl>
   </w:abstractNum>
-  <w:abstractNum w:abstractNumId="1">
+  <w:abstractNum w:abstractNumId="1" w15:restartNumberingAfterBreak="0">
     <w:nsid w:val="7850555A"/>
     <w:multiLevelType w:val="hybridMultilevel"/>
     <w:tmpl w:val="F05210B8"/>

</xml_diff>